<commit_message>
added a huge amount of code for the second iteration
</commit_message>
<xml_diff>
--- a/dissertation/project planning.docx
+++ b/dissertation/project planning.docx
@@ -31,11 +31,9 @@
       <w:r>
         <w:t xml:space="preserve">When I began the practical component of my </w:t>
       </w:r>
-      <w:proofErr w:type="spellStart"/>
-      <w:r>
-        <w:t>prject</w:t>
-      </w:r>
-      <w:proofErr w:type="spellEnd"/>
+      <w:r>
+        <w:t>project</w:t>
+      </w:r>
       <w:r>
         <w:t xml:space="preserve">. I needed to make decisions about how I would actually go about doing the practical work.   I believe that a set of good software processes is essential for doing this so I set this out early on. </w:t>
       </w:r>
@@ -45,13 +43,19 @@
       <w:r>
         <w:t xml:space="preserve">I decided against using a waterfall based development </w:t>
       </w:r>
-      <w:proofErr w:type="spellStart"/>
-      <w:r>
-        <w:t>methodoly</w:t>
-      </w:r>
-      <w:proofErr w:type="spellEnd"/>
-      <w:r>
-        <w:t xml:space="preserve">. This is because I have never completed a project of this size on my own before, and I am using a large number of technologies, which are unfamiliar to me. Because </w:t>
+      <w:r>
+        <w:t>methodology,</w:t>
+      </w:r>
+      <w:r>
+        <w:t xml:space="preserve"> </w:t>
+      </w:r>
+      <w:proofErr w:type="gramStart"/>
+      <w:r>
+        <w:t>This</w:t>
+      </w:r>
+      <w:proofErr w:type="gramEnd"/>
+      <w:r>
+        <w:t xml:space="preserve"> is because I have never completed a project of this size on my own before, and I am using a large number of technologies, which are unfamiliar to me. Because </w:t>
       </w:r>
       <w:proofErr w:type="spellStart"/>
       <w:r>
@@ -148,145 +152,291 @@
       <w:r>
         <w:t xml:space="preserve">Another important consideration I had to take into </w:t>
       </w:r>
-      <w:proofErr w:type="spellStart"/>
-      <w:r>
-        <w:t>accont</w:t>
-      </w:r>
-      <w:proofErr w:type="spellEnd"/>
+      <w:r>
+        <w:t>account</w:t>
+      </w:r>
+      <w:r>
+        <w:t xml:space="preserve"> w</w:t>
+      </w:r>
+      <w:r>
+        <w:t>a</w:t>
+      </w:r>
+      <w:r>
+        <w:t xml:space="preserve">s the programming </w:t>
+      </w:r>
+      <w:r>
+        <w:t>language</w:t>
+      </w:r>
+      <w:r>
+        <w:t xml:space="preserve"> that I would be using. </w:t>
+      </w:r>
+      <w:r>
+        <w:t xml:space="preserve"> The first choice that sprang to mind for this project was Java, Java was the first programming </w:t>
+      </w:r>
+      <w:r>
+        <w:t>language</w:t>
+      </w:r>
+      <w:r>
+        <w:t xml:space="preserve"> I was ever taught, so I felt that I would be able to get something going pretty quickly in Java</w:t>
+      </w:r>
+      <w:proofErr w:type="gramStart"/>
+      <w:r>
+        <w:t>..</w:t>
+      </w:r>
+      <w:proofErr w:type="gramEnd"/>
+      <w:r>
+        <w:t xml:space="preserve"> The language can be used in most situations, because </w:t>
+      </w:r>
+      <w:proofErr w:type="gramStart"/>
+      <w:r>
+        <w:t>it  has</w:t>
+      </w:r>
+      <w:proofErr w:type="gramEnd"/>
+      <w:r>
+        <w:t xml:space="preserve"> so many libraries and plugins available for it.  On the other hand however</w:t>
+      </w:r>
+      <w:proofErr w:type="gramStart"/>
+      <w:r>
+        <w:t>, ,</w:t>
+      </w:r>
+      <w:proofErr w:type="gramEnd"/>
+      <w:r>
+        <w:t xml:space="preserve"> I was concerned that the project might </w:t>
+      </w:r>
+      <w:proofErr w:type="spellStart"/>
+      <w:r>
+        <w:t>nvolve</w:t>
+      </w:r>
+      <w:proofErr w:type="spellEnd"/>
+      <w:r>
+        <w:t xml:space="preserve"> dealing with concurrency, and the model based on threads and locks that Java provides is </w:t>
+      </w:r>
+      <w:r>
+        <w:t>notoriously</w:t>
+      </w:r>
+      <w:r>
+        <w:t xml:space="preserve"> hard to get right.  I also felt that I would be playing it safe a bit with Java, and I wanted to learn a language   that I had never used before. </w:t>
+      </w:r>
+    </w:p>
+    <w:p/>
+    <w:p>
+      <w:r>
+        <w:t xml:space="preserve">Another choice I considered was PHP, PHP </w:t>
+      </w:r>
+      <w:proofErr w:type="gramStart"/>
+      <w:r>
+        <w:t>is  ideal</w:t>
+      </w:r>
+      <w:proofErr w:type="gramEnd"/>
+      <w:r>
+        <w:t xml:space="preserve"> for web based projects like mine. </w:t>
+      </w:r>
+      <w:proofErr w:type="spellStart"/>
+      <w:r>
+        <w:t>Thi</w:t>
+      </w:r>
+      <w:proofErr w:type="spellEnd"/>
+      <w:r>
+        <w:t xml:space="preserve"> is because you insert it directly into HTML code, and most web servers support it. On the one hand, I thought the fact that the language was easy to </w:t>
+      </w:r>
+      <w:proofErr w:type="gramStart"/>
+      <w:r>
+        <w:t>deploy  to</w:t>
+      </w:r>
+      <w:proofErr w:type="gramEnd"/>
+      <w:r>
+        <w:t xml:space="preserve"> be a major selling point. On the other hand however</w:t>
+      </w:r>
+      <w:proofErr w:type="gramStart"/>
+      <w:r>
+        <w:t>,  the</w:t>
+      </w:r>
+      <w:proofErr w:type="gramEnd"/>
+      <w:r>
+        <w:t xml:space="preserve"> fact that PHP is dynamically typed makes PHP programs harder to debug.</w:t>
+      </w:r>
+      <w:r>
+        <w:t xml:space="preserve">  To add to this, PHP has no built in support for concurrency. I therefore decided that the negatives of PHP </w:t>
+      </w:r>
+      <w:proofErr w:type="spellStart"/>
+      <w:r>
+        <w:t>outweight</w:t>
+      </w:r>
+      <w:proofErr w:type="spellEnd"/>
+      <w:r>
+        <w:t xml:space="preserve"> he positives for this project. </w:t>
+      </w:r>
+    </w:p>
+    <w:p/>
+    <w:p>
+      <w:r>
+        <w:t>The third language I looked at w</w:t>
+      </w:r>
+      <w:r>
+        <w:t xml:space="preserve">as </w:t>
+      </w:r>
+      <w:proofErr w:type="spellStart"/>
+      <w:r>
+        <w:t>Sca</w:t>
+      </w:r>
+      <w:r>
+        <w:t>la</w:t>
+      </w:r>
+      <w:proofErr w:type="spellEnd"/>
+      <w:r>
+        <w:t xml:space="preserve">. </w:t>
+      </w:r>
+      <w:proofErr w:type="spellStart"/>
+      <w:r>
+        <w:t>Scala</w:t>
+      </w:r>
+      <w:proofErr w:type="spellEnd"/>
+      <w:r>
+        <w:t xml:space="preserve"> was built </w:t>
+      </w:r>
+      <w:proofErr w:type="spellStart"/>
+      <w:r>
+        <w:t>ontop</w:t>
+      </w:r>
+      <w:proofErr w:type="spellEnd"/>
+      <w:r>
+        <w:t xml:space="preserve"> of the </w:t>
+      </w:r>
+      <w:proofErr w:type="gramStart"/>
+      <w:r>
+        <w:t xml:space="preserve">Java </w:t>
+      </w:r>
+      <w:r>
+        <w:t xml:space="preserve"> ecosystem</w:t>
+      </w:r>
+      <w:proofErr w:type="gramEnd"/>
+      <w:r>
+        <w:t>;</w:t>
+      </w:r>
+      <w:r>
+        <w:t xml:space="preserve"> so all the benefits of programming in java were also true of </w:t>
+      </w:r>
+      <w:proofErr w:type="spellStart"/>
+      <w:r>
+        <w:t>Scala</w:t>
+      </w:r>
+      <w:proofErr w:type="spellEnd"/>
+      <w:r>
+        <w:t>. Another</w:t>
+      </w:r>
+      <w:r>
+        <w:t xml:space="preserve"> major plus point for </w:t>
+      </w:r>
+      <w:proofErr w:type="gramStart"/>
+      <w:r>
+        <w:t xml:space="preserve">the </w:t>
+      </w:r>
+      <w:r>
+        <w:t xml:space="preserve"> language</w:t>
+      </w:r>
+      <w:proofErr w:type="gramEnd"/>
+      <w:r>
+        <w:t xml:space="preserve"> was that it supported the actor model </w:t>
+      </w:r>
+      <w:proofErr w:type="spellStart"/>
+      <w:r>
+        <w:t>fo</w:t>
+      </w:r>
+      <w:proofErr w:type="spellEnd"/>
+      <w:r>
+        <w:t xml:space="preserve"> concurrency. This involves not sharing any state at all, and communicating between different parts of the system through the use of immutable messages. I could see this approach working well </w:t>
+      </w:r>
+      <w:r>
+        <w:t>for this</w:t>
+      </w:r>
+      <w:r>
+        <w:t xml:space="preserve"> sort of system. The reason being </w:t>
+      </w:r>
+      <w:proofErr w:type="gramStart"/>
+      <w:r>
+        <w:t xml:space="preserve">that </w:t>
+      </w:r>
+      <w:r>
+        <w:t xml:space="preserve"> it</w:t>
+      </w:r>
+      <w:proofErr w:type="gramEnd"/>
+      <w:r>
+        <w:t xml:space="preserve"> would be easy to translate   real system full of servers communicating with each other to an actor based system.</w:t>
+      </w:r>
+    </w:p>
+    <w:p/>
+    <w:p>
+      <w:r>
+        <w:t xml:space="preserve">These were not the only tools that I needed. One tool that I found I needed in </w:t>
+      </w:r>
+      <w:r>
+        <w:t xml:space="preserve">particular </w:t>
+      </w:r>
+      <w:r>
+        <w:t xml:space="preserve">was version control.  Although I wasn’t working as part of a team, I did find that </w:t>
+      </w:r>
+      <w:proofErr w:type="gramStart"/>
+      <w:r>
+        <w:t>It</w:t>
+      </w:r>
+      <w:proofErr w:type="gramEnd"/>
+      <w:r>
+        <w:t xml:space="preserve"> would be useful</w:t>
+      </w:r>
       <w:r>
         <w:t xml:space="preserve"> </w:t>
       </w:r>
-      <w:proofErr w:type="spellStart"/>
-      <w:r>
-        <w:t>ws</w:t>
-      </w:r>
-      <w:proofErr w:type="spellEnd"/>
-      <w:r>
-        <w:t xml:space="preserve"> the programming </w:t>
-      </w:r>
-      <w:proofErr w:type="spellStart"/>
-      <w:r>
-        <w:t>languge</w:t>
-      </w:r>
-      <w:proofErr w:type="spellEnd"/>
-      <w:r>
-        <w:t xml:space="preserve"> that I would be using. </w:t>
-      </w:r>
-      <w:r>
-        <w:t xml:space="preserve"> The first choice that sprang to mind for this project was Java, Java was the first programming </w:t>
-      </w:r>
-      <w:proofErr w:type="spellStart"/>
-      <w:r>
-        <w:t>langugge</w:t>
-      </w:r>
-      <w:proofErr w:type="spellEnd"/>
-      <w:r>
-        <w:t xml:space="preserve"> I was ever taught, so I felt that I would be able to get something going pretty quickly in Java</w:t>
-      </w:r>
-      <w:proofErr w:type="gramStart"/>
-      <w:r>
-        <w:t>..</w:t>
-      </w:r>
-      <w:proofErr w:type="gramEnd"/>
-      <w:r>
-        <w:t xml:space="preserve"> The language can be used in most situations, because </w:t>
-      </w:r>
-      <w:proofErr w:type="gramStart"/>
-      <w:r>
-        <w:t>it  has</w:t>
-      </w:r>
-      <w:proofErr w:type="gramEnd"/>
-      <w:r>
-        <w:t xml:space="preserve"> so many libraries and plugins available for it.  On the other hand however</w:t>
-      </w:r>
-      <w:proofErr w:type="gramStart"/>
-      <w:r>
-        <w:t>, ,</w:t>
-      </w:r>
-      <w:proofErr w:type="gramEnd"/>
-      <w:r>
-        <w:t xml:space="preserve"> I was concerned that the project might </w:t>
-      </w:r>
-      <w:proofErr w:type="spellStart"/>
-      <w:r>
-        <w:t>nvolve</w:t>
-      </w:r>
-      <w:proofErr w:type="spellEnd"/>
-      <w:r>
-        <w:t xml:space="preserve"> dealing with concurrency, and the model based on threads and locks that Java provides is </w:t>
-      </w:r>
-      <w:proofErr w:type="spellStart"/>
-      <w:r>
-        <w:t>notoriuly</w:t>
-      </w:r>
-      <w:proofErr w:type="spellEnd"/>
-      <w:r>
-        <w:t xml:space="preserve"> hard to get right.  I also felt that I would be playing it safe a bit with Java, and I wanted to learn a language   that I had never used before. </w:t>
-      </w:r>
-    </w:p>
-    <w:p/>
-    <w:p>
-      <w:r>
-        <w:t xml:space="preserve">Another choice I considered was PHP, PHP </w:t>
-      </w:r>
-      <w:proofErr w:type="gramStart"/>
-      <w:r>
-        <w:t>is  ideal</w:t>
-      </w:r>
-      <w:proofErr w:type="gramEnd"/>
-      <w:r>
-        <w:t xml:space="preserve"> for web based projects like mine. </w:t>
-      </w:r>
-      <w:proofErr w:type="spellStart"/>
-      <w:r>
-        <w:t>Thi</w:t>
-      </w:r>
-      <w:proofErr w:type="spellEnd"/>
-      <w:r>
-        <w:t xml:space="preserve"> is because you insert it directly into HTML code, and most web servers support it. On the one hand, I thought the fact that the language was easy to </w:t>
-      </w:r>
-      <w:proofErr w:type="gramStart"/>
-      <w:r>
-        <w:t>deploy  to</w:t>
-      </w:r>
-      <w:proofErr w:type="gramEnd"/>
-      <w:r>
-        <w:t xml:space="preserve"> be a major selling point. On the other hand however</w:t>
-      </w:r>
-      <w:proofErr w:type="gramStart"/>
-      <w:r>
-        <w:t>,  the</w:t>
-      </w:r>
-      <w:proofErr w:type="gramEnd"/>
-      <w:r>
-        <w:t xml:space="preserve"> fact that PHP is dynamically typed makes PHP programs harder to debug.</w:t>
-      </w:r>
-      <w:r>
-        <w:t xml:space="preserve">  To add to this, PHP has no built in support for concurrency. I therefore decided that the negatives of PHP </w:t>
-      </w:r>
-      <w:proofErr w:type="spellStart"/>
-      <w:r>
-        <w:t>outweight</w:t>
-      </w:r>
-      <w:proofErr w:type="spellEnd"/>
-      <w:r>
-        <w:t xml:space="preserve"> he positives for this project. </w:t>
-      </w:r>
-    </w:p>
-    <w:p/>
-    <w:p>
-      <w:r>
-        <w:t>The third language I looked at w</w:t>
-      </w:r>
-      <w:r>
-        <w:t xml:space="preserve">as </w:t>
-      </w:r>
-      <w:proofErr w:type="spellStart"/>
-      <w:r>
-        <w:t>Sca</w:t>
-      </w:r>
-      <w:r>
-        <w:t>la</w:t>
+      <w:r>
+        <w:t xml:space="preserve">to keep track of old versions of documents. Another reasons as to why I chose version control was the fact that it allowed me to ensure my work was regularly backed up to a server to ensure that nothing was lost. </w:t>
+      </w:r>
+    </w:p>
+    <w:p/>
+    <w:p>
+      <w:r>
+        <w:t xml:space="preserve">I therefore created an account on </w:t>
+      </w:r>
+      <w:proofErr w:type="spellStart"/>
+      <w:r>
+        <w:t>Github</w:t>
+      </w:r>
+      <w:proofErr w:type="spellEnd"/>
+      <w:r>
+        <w:t xml:space="preserve"> for this project. </w:t>
+      </w:r>
+      <w:r>
+        <w:t xml:space="preserve"> This allowed me to </w:t>
+      </w:r>
+      <w:proofErr w:type="spellStart"/>
+      <w:r>
+        <w:t>rpefrom</w:t>
+      </w:r>
+      <w:proofErr w:type="spellEnd"/>
+      <w:r>
+        <w:t xml:space="preserve"> the </w:t>
+      </w:r>
+      <w:r>
+        <w:t>functions mentioned above</w:t>
+      </w:r>
+      <w:r>
+        <w:t xml:space="preserve"> and also allowed me </w:t>
+      </w:r>
+      <w:proofErr w:type="gramStart"/>
+      <w:r>
+        <w:t>to  easily</w:t>
+      </w:r>
+      <w:proofErr w:type="gramEnd"/>
+      <w:r>
+        <w:t xml:space="preserve"> share progress with my supervisor about my work. </w:t>
+      </w:r>
+    </w:p>
+    <w:p/>
+    <w:p>
+      <w:r>
+        <w:t xml:space="preserve">Another tool that I found particularly helpful during my project was </w:t>
+      </w:r>
+      <w:proofErr w:type="spellStart"/>
+      <w:r>
+        <w:t>Jira</w:t>
       </w:r>
       <w:proofErr w:type="spellEnd"/>
       <w:r>
@@ -294,253 +444,87 @@
       </w:r>
       <w:proofErr w:type="spellStart"/>
       <w:r>
+        <w:t>Jira</w:t>
+      </w:r>
+      <w:proofErr w:type="spellEnd"/>
+      <w:r>
+        <w:t xml:space="preserve"> is an issue tracking tool that allowed me </w:t>
+      </w:r>
+      <w:proofErr w:type="gramStart"/>
+      <w:r>
+        <w:t>to  log</w:t>
+      </w:r>
+      <w:proofErr w:type="gramEnd"/>
+      <w:r>
+        <w:t xml:space="preserve"> and monitor  the work I was doing as I was doing it.  It also allowed me </w:t>
+      </w:r>
+      <w:proofErr w:type="gramStart"/>
+      <w:r>
+        <w:t>to  provide</w:t>
+      </w:r>
+      <w:proofErr w:type="gramEnd"/>
+      <w:r>
+        <w:t xml:space="preserve"> weekly progress updates to my project supervisor, as I could indicate in a </w:t>
+      </w:r>
+      <w:r>
+        <w:t>graphical</w:t>
+      </w:r>
+      <w:r>
+        <w:t xml:space="preserve"> way exactly how much work I had done. </w:t>
+      </w:r>
+    </w:p>
+    <w:p/>
+    <w:p>
+      <w:r>
+        <w:t xml:space="preserve">As well as the </w:t>
+      </w:r>
+      <w:proofErr w:type="spellStart"/>
+      <w:r>
+        <w:t>scala</w:t>
+      </w:r>
+      <w:proofErr w:type="spellEnd"/>
+      <w:r>
+        <w:t xml:space="preserve"> programming language, I used two other libraries to complete the project. The first of these was </w:t>
+      </w:r>
+      <w:proofErr w:type="spellStart"/>
+      <w:r>
+        <w:t>Akka</w:t>
+      </w:r>
+      <w:proofErr w:type="spellEnd"/>
+      <w:r>
+        <w:t xml:space="preserve">. </w:t>
+      </w:r>
+      <w:proofErr w:type="spellStart"/>
+      <w:r>
+        <w:t>Akka</w:t>
+      </w:r>
+      <w:proofErr w:type="spellEnd"/>
+      <w:r>
+        <w:t xml:space="preserve"> provides </w:t>
+      </w:r>
+      <w:proofErr w:type="gramStart"/>
+      <w:r>
+        <w:t>a</w:t>
+      </w:r>
+      <w:proofErr w:type="gramEnd"/>
+      <w:r>
+        <w:t xml:space="preserve"> n implementation of the actor mode of concurrency that can be sued within </w:t>
+      </w:r>
+      <w:proofErr w:type="spellStart"/>
+      <w:r>
         <w:t>Scala</w:t>
       </w:r>
       <w:proofErr w:type="spellEnd"/>
       <w:r>
-        <w:t xml:space="preserve"> was built </w:t>
-      </w:r>
-      <w:proofErr w:type="spellStart"/>
-      <w:r>
-        <w:t>ontop</w:t>
-      </w:r>
-      <w:proofErr w:type="spellEnd"/>
-      <w:r>
-        <w:t xml:space="preserve"> of the Java </w:t>
-      </w:r>
-      <w:proofErr w:type="gramStart"/>
-      <w:r>
-        <w:t>ecosystem,</w:t>
-      </w:r>
-      <w:proofErr w:type="gramEnd"/>
-      <w:r>
-        <w:t xml:space="preserve"> so all the benefits of programming in java were also true of </w:t>
-      </w:r>
-      <w:proofErr w:type="spellStart"/>
-      <w:r>
-        <w:t>Scala</w:t>
-      </w:r>
-      <w:proofErr w:type="spellEnd"/>
-      <w:r>
-        <w:t>. Another</w:t>
-      </w:r>
-      <w:r>
-        <w:t xml:space="preserve"> major plus point for </w:t>
-      </w:r>
-      <w:proofErr w:type="gramStart"/>
-      <w:r>
-        <w:t xml:space="preserve">the </w:t>
-      </w:r>
-      <w:r>
-        <w:t xml:space="preserve"> language</w:t>
-      </w:r>
-      <w:proofErr w:type="gramEnd"/>
-      <w:r>
-        <w:t xml:space="preserve"> was that it supported the actor model </w:t>
-      </w:r>
-      <w:proofErr w:type="spellStart"/>
-      <w:r>
-        <w:t>fo</w:t>
-      </w:r>
-      <w:proofErr w:type="spellEnd"/>
-      <w:r>
-        <w:t xml:space="preserve"> concurrency. This involves not sharing any state at all, and communicating between different parts of the system through the use of immutable messages. I could see this approach working well </w:t>
-      </w:r>
-      <w:r>
-        <w:t>for this</w:t>
-      </w:r>
-      <w:r>
-        <w:t xml:space="preserve"> sort of system. The reason being </w:t>
-      </w:r>
-      <w:proofErr w:type="gramStart"/>
-      <w:r>
-        <w:t xml:space="preserve">that </w:t>
-      </w:r>
-      <w:r>
-        <w:t xml:space="preserve"> it</w:t>
-      </w:r>
-      <w:proofErr w:type="gramEnd"/>
-      <w:r>
-        <w:t xml:space="preserve"> would be easy to translate   real system full of servers communicating with each other to an actor based system.</w:t>
-      </w:r>
-    </w:p>
-    <w:p/>
-    <w:p>
-      <w:r>
-        <w:t xml:space="preserve">These were not the only tools that I needed. One tool that I found I needed in </w:t>
-      </w:r>
-      <w:proofErr w:type="spellStart"/>
-      <w:r>
-        <w:t>partiularwas</w:t>
-      </w:r>
-      <w:proofErr w:type="spellEnd"/>
-      <w:r>
-        <w:t xml:space="preserve"> version control.  Although I wasn’t working as part of a team, I did find that </w:t>
-      </w:r>
-      <w:proofErr w:type="gramStart"/>
-      <w:r>
-        <w:t>It</w:t>
-      </w:r>
-      <w:proofErr w:type="gramEnd"/>
-      <w:r>
-        <w:t xml:space="preserve"> would be </w:t>
-      </w:r>
-      <w:proofErr w:type="spellStart"/>
-      <w:r>
-        <w:t>usefulto</w:t>
-      </w:r>
-      <w:proofErr w:type="spellEnd"/>
-      <w:r>
-        <w:t xml:space="preserve"> keep track of old versions of documents. Another reasons as to why I chose version control was the fact that it allowed me to ensure my work was regularly backed up to a server to ensure that nothing was lost. </w:t>
-      </w:r>
-    </w:p>
-    <w:p/>
-    <w:p>
-      <w:r>
-        <w:t xml:space="preserve">I therefore created an account on </w:t>
-      </w:r>
-      <w:proofErr w:type="spellStart"/>
-      <w:r>
-        <w:t>Github</w:t>
-      </w:r>
-      <w:proofErr w:type="spellEnd"/>
-      <w:r>
-        <w:t xml:space="preserve"> for this project. </w:t>
-      </w:r>
-      <w:r>
-        <w:t xml:space="preserve"> This allowed me to </w:t>
-      </w:r>
-      <w:proofErr w:type="spellStart"/>
-      <w:r>
-        <w:t>rpefrom</w:t>
-      </w:r>
-      <w:proofErr w:type="spellEnd"/>
-      <w:r>
-        <w:t xml:space="preserve"> the </w:t>
-      </w:r>
-      <w:proofErr w:type="gramStart"/>
-      <w:r>
-        <w:t>functions  mentioned</w:t>
-      </w:r>
-      <w:proofErr w:type="gramEnd"/>
-      <w:r>
-        <w:t xml:space="preserve"> </w:t>
-      </w:r>
-      <w:proofErr w:type="spellStart"/>
-      <w:r>
-        <w:t>vove</w:t>
-      </w:r>
-      <w:proofErr w:type="spellEnd"/>
-      <w:r>
-        <w:t xml:space="preserve"> and also allowed me to  easily share progress with my supervisor about my work. </w:t>
-      </w:r>
-    </w:p>
-    <w:p/>
-    <w:p>
-      <w:r>
-        <w:t xml:space="preserve">Another tool that I found particularly helpful during my project was </w:t>
-      </w:r>
-      <w:proofErr w:type="spellStart"/>
-      <w:r>
-        <w:t>Jira</w:t>
-      </w:r>
-      <w:proofErr w:type="spellEnd"/>
-      <w:r>
-        <w:t xml:space="preserve">. </w:t>
-      </w:r>
-      <w:proofErr w:type="spellStart"/>
-      <w:r>
-        <w:t>Jira</w:t>
-      </w:r>
-      <w:proofErr w:type="spellEnd"/>
-      <w:r>
-        <w:t xml:space="preserve"> is an issue tracking tool that allowed me </w:t>
-      </w:r>
-      <w:proofErr w:type="gramStart"/>
-      <w:r>
-        <w:t>to  log</w:t>
-      </w:r>
-      <w:proofErr w:type="gramEnd"/>
-      <w:r>
-        <w:t xml:space="preserve"> and monitor  the work I was doing as I was doing it.  It also allowed me </w:t>
-      </w:r>
-      <w:proofErr w:type="gramStart"/>
-      <w:r>
-        <w:t>to  provide</w:t>
-      </w:r>
-      <w:proofErr w:type="gramEnd"/>
-      <w:r>
-        <w:t xml:space="preserve"> weekly progress updates to my project supervisor, as I could indicate in a </w:t>
-      </w:r>
-      <w:proofErr w:type="spellStart"/>
-      <w:r>
-        <w:t>agrpahical</w:t>
-      </w:r>
-      <w:proofErr w:type="spellEnd"/>
-      <w:r>
-        <w:t xml:space="preserve"> way exactly how much work I had done. </w:t>
-      </w:r>
-    </w:p>
-    <w:p/>
-    <w:p>
-      <w:r>
-        <w:t xml:space="preserve">In terms of </w:t>
-      </w:r>
-      <w:proofErr w:type="spellStart"/>
-      <w:r>
-        <w:t>rameworks</w:t>
-      </w:r>
-      <w:proofErr w:type="spellEnd"/>
-      <w:r>
-        <w:t xml:space="preserve">, I chose the </w:t>
-      </w:r>
-      <w:proofErr w:type="spellStart"/>
-      <w:r>
-        <w:t>AKka</w:t>
-      </w:r>
-      <w:proofErr w:type="spellEnd"/>
-      <w:r>
-        <w:t xml:space="preserve"> and play </w:t>
-      </w:r>
-      <w:proofErr w:type="spellStart"/>
-      <w:r>
-        <w:t>framwoeks</w:t>
-      </w:r>
-      <w:proofErr w:type="spellEnd"/>
-      <w:r>
-        <w:t xml:space="preserve"> for the project. The </w:t>
-      </w:r>
-      <w:proofErr w:type="spellStart"/>
-      <w:r>
-        <w:t>akka</w:t>
-      </w:r>
-      <w:proofErr w:type="spellEnd"/>
-      <w:r>
-        <w:t xml:space="preserve"> framework </w:t>
-      </w:r>
-      <w:proofErr w:type="spellStart"/>
-      <w:r>
-        <w:t>enahanced</w:t>
-      </w:r>
-      <w:proofErr w:type="spellEnd"/>
-      <w:r>
-        <w:t xml:space="preserve"> the standard actor model </w:t>
-      </w:r>
-      <w:proofErr w:type="gramStart"/>
-      <w:r>
-        <w:t>capabilities  provided</w:t>
-      </w:r>
-      <w:proofErr w:type="gramEnd"/>
-      <w:r>
-        <w:t xml:space="preserve"> by </w:t>
-      </w:r>
-      <w:proofErr w:type="spellStart"/>
-      <w:r>
-        <w:t>Scala</w:t>
-      </w:r>
-      <w:proofErr w:type="spellEnd"/>
-      <w:r>
-        <w:t xml:space="preserve">. The play framework builds on top of </w:t>
+        <w:t xml:space="preserve"> or java programs. Actors </w:t>
+      </w:r>
+      <w:proofErr w:type="gramStart"/>
+      <w:r>
+        <w:t>mainly  communicate</w:t>
+      </w:r>
+      <w:proofErr w:type="gramEnd"/>
+      <w:r>
+        <w:t xml:space="preserve"> via passing messages to each other, and do not share any mutable state. Because of this, it is not possible for an </w:t>
       </w:r>
       <w:proofErr w:type="spellStart"/>
       <w:r>
@@ -548,174 +532,140 @@
       </w:r>
       <w:proofErr w:type="spellEnd"/>
       <w:r>
-        <w:t xml:space="preserve">, </w:t>
-      </w:r>
-      <w:proofErr w:type="gramStart"/>
-      <w:r>
-        <w:t>and  makes</w:t>
-      </w:r>
-      <w:proofErr w:type="gramEnd"/>
-      <w:r>
-        <w:t xml:space="preserve"> it very easy to </w:t>
-      </w:r>
-      <w:proofErr w:type="spellStart"/>
-      <w:r>
-        <w:t>worite</w:t>
-      </w:r>
-      <w:proofErr w:type="spellEnd"/>
-      <w:r>
-        <w:t xml:space="preserve"> both we services and web applications. I found </w:t>
-      </w:r>
-      <w:proofErr w:type="spellStart"/>
-      <w:r>
-        <w:t>osme</w:t>
-      </w:r>
-      <w:proofErr w:type="spellEnd"/>
-      <w:r>
-        <w:t xml:space="preserve"> of the play utilities, </w:t>
-      </w:r>
-      <w:proofErr w:type="spellStart"/>
-      <w:r>
-        <w:t>sucha</w:t>
-      </w:r>
-      <w:proofErr w:type="spellEnd"/>
-      <w:r>
-        <w:t xml:space="preserve"> s parsing </w:t>
-      </w:r>
-      <w:proofErr w:type="spellStart"/>
-      <w:r>
-        <w:t>JSon</w:t>
-      </w:r>
-      <w:proofErr w:type="spellEnd"/>
-      <w:r>
-        <w:t xml:space="preserve">, particularly </w:t>
-      </w:r>
-      <w:proofErr w:type="spellStart"/>
-      <w:r>
-        <w:t>sueful</w:t>
-      </w:r>
-      <w:proofErr w:type="spellEnd"/>
-      <w:r>
-        <w:t xml:space="preserve">. </w:t>
-      </w:r>
-    </w:p>
-    <w:p/>
-    <w:p>
-      <w:r>
-        <w:t xml:space="preserve">Design was also n issue I had to consider. I tried initially drawing use case diagrams, but these did not work for several reasons, firstly, they were too </w:t>
-      </w:r>
-      <w:proofErr w:type="spellStart"/>
-      <w:r>
-        <w:t>genral</w:t>
-      </w:r>
-      <w:proofErr w:type="spellEnd"/>
-      <w:r>
-        <w:t xml:space="preserve"> </w:t>
-      </w:r>
-      <w:proofErr w:type="spellStart"/>
-      <w:r>
-        <w:t>engouth</w:t>
-      </w:r>
-      <w:proofErr w:type="spellEnd"/>
-      <w:r>
-        <w:t xml:space="preserve">, and they </w:t>
-      </w:r>
-      <w:proofErr w:type="spellStart"/>
-      <w:r>
-        <w:t>ddidnt</w:t>
-      </w:r>
-      <w:proofErr w:type="spellEnd"/>
-      <w:r>
-        <w:t xml:space="preserve"> </w:t>
-      </w:r>
-      <w:proofErr w:type="gramStart"/>
-      <w:r>
-        <w:t xml:space="preserve">let </w:t>
-      </w:r>
-      <w:r>
-        <w:t xml:space="preserve"> specify</w:t>
-      </w:r>
-      <w:proofErr w:type="gramEnd"/>
-      <w:r>
-        <w:t xml:space="preserve">  the uses cases in enough detail.  I used </w:t>
-      </w:r>
-      <w:proofErr w:type="spellStart"/>
-      <w:r>
-        <w:t>processdiagrams</w:t>
-      </w:r>
-      <w:proofErr w:type="spellEnd"/>
-      <w:r>
-        <w:t xml:space="preserve"> such as those taught I module CO545 to design the concurrency aspects of my solution</w:t>
-      </w:r>
-      <w:proofErr w:type="gramStart"/>
-      <w:r>
-        <w:t>..</w:t>
-      </w:r>
-      <w:proofErr w:type="gramEnd"/>
-      <w:r>
-        <w:t xml:space="preserve"> </w:t>
-      </w:r>
-      <w:proofErr w:type="spellStart"/>
-      <w:r>
-        <w:t>Thse</w:t>
-      </w:r>
-      <w:proofErr w:type="spellEnd"/>
-      <w:r>
-        <w:t xml:space="preserve"> outlined </w:t>
-      </w:r>
-      <w:proofErr w:type="spellStart"/>
-      <w:r>
-        <w:t>thmajor</w:t>
-      </w:r>
-      <w:proofErr w:type="spellEnd"/>
-      <w:r>
-        <w:t xml:space="preserve"> </w:t>
-      </w:r>
-      <w:proofErr w:type="spellStart"/>
-      <w:r>
-        <w:t>compentnts</w:t>
-      </w:r>
-      <w:proofErr w:type="spellEnd"/>
-      <w:r>
-        <w:t xml:space="preserve">, and illustrated </w:t>
-      </w:r>
-      <w:proofErr w:type="gramStart"/>
-      <w:r>
-        <w:t>how  each</w:t>
-      </w:r>
-      <w:proofErr w:type="gramEnd"/>
-      <w:r>
-        <w:t xml:space="preserve"> component communicates with each other </w:t>
-      </w:r>
-      <w:proofErr w:type="spellStart"/>
-      <w:r>
-        <w:t>compenent</w:t>
-      </w:r>
-      <w:proofErr w:type="spellEnd"/>
-      <w:r>
-        <w:t xml:space="preserve">. </w:t>
-      </w:r>
-      <w:proofErr w:type="spellStart"/>
-      <w:r>
-        <w:t>Fianly</w:t>
-      </w:r>
-      <w:proofErr w:type="spellEnd"/>
-      <w:proofErr w:type="gramStart"/>
-      <w:r>
-        <w:t>,  for</w:t>
-      </w:r>
-      <w:proofErr w:type="gramEnd"/>
-      <w:r>
-        <w:t xml:space="preserve"> certain aspects of the problem, such as inheritance hierarchies, I used class diagrams.</w:t>
-      </w:r>
-    </w:p>
-    <w:p/>
-    <w:p>
+        <w:t xml:space="preserve"> program </w:t>
+      </w:r>
+      <w:proofErr w:type="gramStart"/>
+      <w:r>
+        <w:t>to  suffer</w:t>
+      </w:r>
+      <w:proofErr w:type="gramEnd"/>
+      <w:r>
+        <w:t xml:space="preserve"> from bugs that involve race hazards. Another plus point of the </w:t>
+      </w:r>
+      <w:proofErr w:type="spellStart"/>
+      <w:r>
+        <w:t>Akka</w:t>
+      </w:r>
+      <w:proofErr w:type="spellEnd"/>
+      <w:r>
+        <w:t xml:space="preserve"> system is that it </w:t>
+      </w:r>
+      <w:proofErr w:type="gramStart"/>
+      <w:r>
+        <w:t>is  very</w:t>
+      </w:r>
+      <w:proofErr w:type="gramEnd"/>
+      <w:r>
+        <w:t xml:space="preserve"> well suited to the project, in that it is easy to map a cloud  server in a database onto an  AKKA Actor. </w:t>
+      </w:r>
+    </w:p>
+    <w:p/>
+    <w:p>
+      <w:r>
+        <w:t xml:space="preserve">The play framework was another invaluable tool during this project.  </w:t>
+      </w:r>
+      <w:r>
+        <w:t xml:space="preserve">This was the main supporting library that I used in my project. I provided tools for developing the actual web service itself, as well as parsing the JSON requests needed as input to my application.  This allowed me </w:t>
+      </w:r>
+      <w:proofErr w:type="gramStart"/>
+      <w:r>
+        <w:t>to  put</w:t>
+      </w:r>
+      <w:proofErr w:type="gramEnd"/>
+      <w:r>
+        <w:t xml:space="preserve"> the low level details to the back of my mind and focus on the actual task of implementing eventual consistency. </w:t>
+      </w:r>
+    </w:p>
+    <w:p/>
+    <w:p/>
+    <w:p/>
+    <w:p/>
+    <w:p/>
+    <w:p/>
+    <w:p/>
+    <w:p>
+      <w:r>
+        <w:t xml:space="preserve">Design was another key element to my project. Thee were two main kinds of UML diagrams I needed here. </w:t>
+      </w:r>
+      <w:proofErr w:type="spellStart"/>
+      <w:r>
+        <w:t>Firslty</w:t>
+      </w:r>
+      <w:proofErr w:type="spellEnd"/>
+      <w:r>
+        <w:t xml:space="preserve">, I used UML class diagrams to model the different types of SQL queries that my system could process, so that I could visualize the inheritance relationships between these before I started the coding work. When designing the overall system architecture however, I used the process network diagrams introduced in module CO890. These show </w:t>
+      </w:r>
+      <w:proofErr w:type="gramStart"/>
+      <w:r>
+        <w:t>the  overall</w:t>
+      </w:r>
+      <w:proofErr w:type="gramEnd"/>
+      <w:r>
+        <w:t xml:space="preserve"> design of my system and show how the various processes communicate.  I chose these over a standard sequence or state diagram due to the high amounts of concurrency involved in my system. </w:t>
+      </w:r>
+    </w:p>
+    <w:p/>
+    <w:p/>
+    <w:p>
+      <w:r>
+        <w:t xml:space="preserve">Now I will look at testing the application. </w:t>
+      </w:r>
+      <w:proofErr w:type="spellStart"/>
+      <w:r>
+        <w:t>Firslty</w:t>
+      </w:r>
+      <w:proofErr w:type="spellEnd"/>
+      <w:r>
+        <w:t xml:space="preserve">, I used unit tests to test each of the core pieces of functionality.  This form of testing served two purposes, firstly, it </w:t>
+      </w:r>
+      <w:proofErr w:type="spellStart"/>
+      <w:r>
+        <w:t>allowd</w:t>
+      </w:r>
+      <w:proofErr w:type="spellEnd"/>
+      <w:r>
+        <w:t xml:space="preserve"> me to verify that each component was working as I intended it to as I developed the system. Secondly</w:t>
+      </w:r>
+      <w:proofErr w:type="gramStart"/>
+      <w:r>
+        <w:t>,  it</w:t>
+      </w:r>
+      <w:proofErr w:type="gramEnd"/>
+      <w:r>
+        <w:t xml:space="preserve"> also meant that I could assess rapidly whether that  </w:t>
+      </w:r>
+      <w:proofErr w:type="spellStart"/>
+      <w:r>
+        <w:t>piee</w:t>
+      </w:r>
+      <w:proofErr w:type="spellEnd"/>
+      <w:r>
+        <w:t xml:space="preserve"> of software broke the  rest of the system by running all the unit tests that I previously created.</w:t>
+      </w:r>
+    </w:p>
+    <w:p/>
+    <w:p>
+      <w:r>
+        <w:t xml:space="preserve">I used the spec2 </w:t>
+      </w:r>
+      <w:proofErr w:type="spellStart"/>
+      <w:r>
+        <w:t>frameowrk</w:t>
+      </w:r>
+      <w:proofErr w:type="spellEnd"/>
+      <w:r>
+        <w:t xml:space="preserve"> provided with Play to do this. The main reason for this was that </w:t>
+      </w:r>
+      <w:proofErr w:type="gramStart"/>
+      <w:r>
+        <w:t>it  allowed</w:t>
+      </w:r>
+      <w:proofErr w:type="gramEnd"/>
+      <w:r>
+        <w:t xml:space="preserve"> me to test the actual </w:t>
+      </w:r>
       <w:bookmarkStart w:id="0" w:name="_GoBack"/>
       <w:bookmarkEnd w:id="0"/>
-      <w:r>
-        <w:t xml:space="preserve"> </w:t>
-      </w:r>
     </w:p>
     <w:p/>
     <w:p/>

</xml_diff>